<commit_message>
Ficha de Metrica de Indice de Cambio de Items de Configuracion
Ficha de Metrica de Indice de Cambio de Items de Configuracion
</commit_message>
<xml_diff>
--- a/Area_de_Proceso-_MA/FMICIC/FMICIC_V1.0_2015.docx
+++ b/Area_de_Proceso-_MA/FMICIC/FMICIC_V1.0_2015.docx
@@ -3829,347 +3829,7 @@
     <w:p/>
     <w:p/>
     <w:p/>
-    <w:tbl>
-      <w:tblPr>
-        <w:tblW w:w="7320" w:type="dxa"/>
-        <w:tblInd w:w="-5" w:type="dxa"/>
-        <w:tblCellMar>
-          <w:left w:w="70" w:type="dxa"/>
-          <w:right w:w="70" w:type="dxa"/>
-        </w:tblCellMar>
-        <w:tblLook w:val="04A0" w:firstRow="1" w:lastRow="0" w:firstColumn="1" w:lastColumn="0" w:noHBand="0" w:noVBand="1"/>
-      </w:tblPr>
-      <w:tblGrid>
-        <w:gridCol w:w="3245"/>
-        <w:gridCol w:w="4075"/>
-      </w:tblGrid>
-      <w:tr>
-        <w:trPr>
-          <w:trHeight w:val="499"/>
-        </w:trPr>
-        <w:tc>
-          <w:tcPr>
-            <w:tcW w:w="3245" w:type="dxa"/>
-            <w:tcBorders>
-              <w:top w:val="single" w:sz="4" w:space="0" w:color="auto"/>
-              <w:left w:val="single" w:sz="4" w:space="0" w:color="auto"/>
-              <w:bottom w:val="single" w:sz="4" w:space="0" w:color="auto"/>
-              <w:right w:val="single" w:sz="4" w:space="0" w:color="auto"/>
-            </w:tcBorders>
-            <w:shd w:val="clear" w:color="auto" w:fill="auto"/>
-            <w:vAlign w:val="center"/>
-          </w:tcPr>
-          <w:p>
-            <w:pPr>
-              <w:rPr>
-                <w:rFonts w:ascii="Calibri" w:hAnsi="Calibri"/>
-                <w:b/>
-                <w:bCs/>
-                <w:color w:val="000000"/>
-                <w:lang w:val="es-PE" w:eastAsia="es-PE"/>
-              </w:rPr>
-            </w:pPr>
-          </w:p>
-        </w:tc>
-        <w:tc>
-          <w:tcPr>
-            <w:tcW w:w="4075" w:type="dxa"/>
-            <w:tcBorders>
-              <w:top w:val="single" w:sz="4" w:space="0" w:color="auto"/>
-              <w:left w:val="nil"/>
-              <w:bottom w:val="single" w:sz="4" w:space="0" w:color="auto"/>
-              <w:right w:val="single" w:sz="4" w:space="0" w:color="auto"/>
-            </w:tcBorders>
-            <w:shd w:val="clear" w:color="auto" w:fill="auto"/>
-            <w:vAlign w:val="center"/>
-          </w:tcPr>
-          <w:p>
-            <w:pPr>
-              <w:rPr>
-                <w:rFonts w:ascii="Calibri" w:hAnsi="Calibri"/>
-                <w:color w:val="000000"/>
-                <w:sz w:val="22"/>
-                <w:szCs w:val="22"/>
-                <w:lang w:val="es-PE" w:eastAsia="es-PE"/>
-              </w:rPr>
-            </w:pPr>
-          </w:p>
-        </w:tc>
-      </w:tr>
-      <w:tr>
-        <w:trPr>
-          <w:trHeight w:val="499"/>
-        </w:trPr>
-        <w:tc>
-          <w:tcPr>
-            <w:tcW w:w="3245" w:type="dxa"/>
-            <w:tcBorders>
-              <w:top w:val="nil"/>
-              <w:left w:val="single" w:sz="4" w:space="0" w:color="auto"/>
-              <w:bottom w:val="single" w:sz="4" w:space="0" w:color="auto"/>
-              <w:right w:val="single" w:sz="4" w:space="0" w:color="auto"/>
-            </w:tcBorders>
-            <w:shd w:val="clear" w:color="auto" w:fill="auto"/>
-            <w:vAlign w:val="center"/>
-          </w:tcPr>
-          <w:p>
-            <w:pPr>
-              <w:rPr>
-                <w:rFonts w:ascii="Calibri" w:hAnsi="Calibri"/>
-                <w:b/>
-                <w:bCs/>
-                <w:color w:val="000000"/>
-                <w:sz w:val="20"/>
-                <w:szCs w:val="20"/>
-                <w:lang w:val="es-PE" w:eastAsia="es-PE"/>
-              </w:rPr>
-            </w:pPr>
-          </w:p>
-        </w:tc>
-        <w:tc>
-          <w:tcPr>
-            <w:tcW w:w="4075" w:type="dxa"/>
-            <w:tcBorders>
-              <w:top w:val="nil"/>
-              <w:left w:val="nil"/>
-              <w:bottom w:val="single" w:sz="4" w:space="0" w:color="auto"/>
-              <w:right w:val="single" w:sz="4" w:space="0" w:color="auto"/>
-            </w:tcBorders>
-            <w:shd w:val="clear" w:color="auto" w:fill="auto"/>
-            <w:vAlign w:val="center"/>
-          </w:tcPr>
-          <w:p>
-            <w:pPr>
-              <w:rPr>
-                <w:rFonts w:ascii="Calibri" w:hAnsi="Calibri"/>
-                <w:color w:val="000000"/>
-                <w:sz w:val="20"/>
-                <w:szCs w:val="20"/>
-                <w:lang w:val="es-PE" w:eastAsia="es-PE"/>
-              </w:rPr>
-            </w:pPr>
-          </w:p>
-        </w:tc>
-      </w:tr>
-      <w:tr>
-        <w:trPr>
-          <w:trHeight w:val="499"/>
-        </w:trPr>
-        <w:tc>
-          <w:tcPr>
-            <w:tcW w:w="3245" w:type="dxa"/>
-            <w:tcBorders>
-              <w:top w:val="nil"/>
-              <w:left w:val="single" w:sz="4" w:space="0" w:color="auto"/>
-              <w:bottom w:val="single" w:sz="4" w:space="0" w:color="auto"/>
-              <w:right w:val="single" w:sz="4" w:space="0" w:color="auto"/>
-            </w:tcBorders>
-            <w:shd w:val="clear" w:color="auto" w:fill="auto"/>
-            <w:vAlign w:val="center"/>
-          </w:tcPr>
-          <w:p>
-            <w:pPr>
-              <w:rPr>
-                <w:rFonts w:ascii="Calibri" w:hAnsi="Calibri"/>
-                <w:b/>
-                <w:bCs/>
-                <w:color w:val="000000"/>
-                <w:lang w:val="es-PE" w:eastAsia="es-PE"/>
-              </w:rPr>
-            </w:pPr>
-          </w:p>
-        </w:tc>
-        <w:tc>
-          <w:tcPr>
-            <w:tcW w:w="4075" w:type="dxa"/>
-            <w:tcBorders>
-              <w:top w:val="nil"/>
-              <w:left w:val="nil"/>
-              <w:bottom w:val="single" w:sz="4" w:space="0" w:color="auto"/>
-              <w:right w:val="single" w:sz="4" w:space="0" w:color="auto"/>
-            </w:tcBorders>
-            <w:shd w:val="clear" w:color="auto" w:fill="auto"/>
-            <w:vAlign w:val="center"/>
-          </w:tcPr>
-          <w:p>
-            <w:pPr>
-              <w:rPr>
-                <w:rFonts w:ascii="Calibri" w:hAnsi="Calibri"/>
-                <w:color w:val="000000"/>
-                <w:sz w:val="20"/>
-                <w:szCs w:val="20"/>
-                <w:lang w:val="es-PE" w:eastAsia="es-PE"/>
-              </w:rPr>
-            </w:pPr>
-          </w:p>
-        </w:tc>
-      </w:tr>
-      <w:tr>
-        <w:trPr>
-          <w:trHeight w:val="499"/>
-        </w:trPr>
-        <w:tc>
-          <w:tcPr>
-            <w:tcW w:w="3245" w:type="dxa"/>
-            <w:tcBorders>
-              <w:top w:val="nil"/>
-              <w:left w:val="single" w:sz="4" w:space="0" w:color="auto"/>
-              <w:bottom w:val="single" w:sz="4" w:space="0" w:color="auto"/>
-              <w:right w:val="single" w:sz="4" w:space="0" w:color="auto"/>
-            </w:tcBorders>
-            <w:shd w:val="clear" w:color="auto" w:fill="auto"/>
-            <w:vAlign w:val="center"/>
-          </w:tcPr>
-          <w:p>
-            <w:pPr>
-              <w:rPr>
-                <w:rFonts w:ascii="Calibri" w:hAnsi="Calibri"/>
-                <w:b/>
-                <w:bCs/>
-                <w:color w:val="000000"/>
-                <w:lang w:val="es-PE" w:eastAsia="es-PE"/>
-              </w:rPr>
-            </w:pPr>
-          </w:p>
-        </w:tc>
-        <w:tc>
-          <w:tcPr>
-            <w:tcW w:w="4075" w:type="dxa"/>
-            <w:tcBorders>
-              <w:top w:val="nil"/>
-              <w:left w:val="nil"/>
-              <w:bottom w:val="single" w:sz="4" w:space="0" w:color="auto"/>
-              <w:right w:val="single" w:sz="4" w:space="0" w:color="auto"/>
-            </w:tcBorders>
-            <w:shd w:val="clear" w:color="auto" w:fill="auto"/>
-            <w:vAlign w:val="center"/>
-          </w:tcPr>
-          <w:p>
-            <w:pPr>
-              <w:rPr>
-                <w:rFonts w:ascii="Calibri" w:hAnsi="Calibri"/>
-                <w:color w:val="000000"/>
-                <w:sz w:val="20"/>
-                <w:szCs w:val="20"/>
-                <w:lang w:val="es-PE" w:eastAsia="es-PE"/>
-              </w:rPr>
-            </w:pPr>
-          </w:p>
-        </w:tc>
-      </w:tr>
-      <w:tr>
-        <w:trPr>
-          <w:trHeight w:val="499"/>
-        </w:trPr>
-        <w:tc>
-          <w:tcPr>
-            <w:tcW w:w="3245" w:type="dxa"/>
-            <w:tcBorders>
-              <w:top w:val="nil"/>
-              <w:left w:val="single" w:sz="4" w:space="0" w:color="auto"/>
-              <w:bottom w:val="single" w:sz="4" w:space="0" w:color="auto"/>
-              <w:right w:val="single" w:sz="4" w:space="0" w:color="auto"/>
-            </w:tcBorders>
-            <w:shd w:val="clear" w:color="auto" w:fill="auto"/>
-            <w:vAlign w:val="center"/>
-          </w:tcPr>
-          <w:p>
-            <w:pPr>
-              <w:rPr>
-                <w:rFonts w:ascii="Calibri" w:hAnsi="Calibri"/>
-                <w:b/>
-                <w:bCs/>
-                <w:color w:val="000000"/>
-                <w:lang w:val="es-PE" w:eastAsia="es-PE"/>
-              </w:rPr>
-            </w:pPr>
-          </w:p>
-        </w:tc>
-        <w:tc>
-          <w:tcPr>
-            <w:tcW w:w="4075" w:type="dxa"/>
-            <w:tcBorders>
-              <w:top w:val="nil"/>
-              <w:left w:val="nil"/>
-              <w:bottom w:val="single" w:sz="4" w:space="0" w:color="auto"/>
-              <w:right w:val="single" w:sz="4" w:space="0" w:color="auto"/>
-            </w:tcBorders>
-            <w:shd w:val="clear" w:color="auto" w:fill="auto"/>
-            <w:vAlign w:val="center"/>
-          </w:tcPr>
-          <w:p>
-            <w:pPr>
-              <w:rPr>
-                <w:rFonts w:ascii="Calibri" w:hAnsi="Calibri"/>
-                <w:color w:val="000000"/>
-                <w:sz w:val="20"/>
-                <w:szCs w:val="20"/>
-                <w:lang w:val="es-PE" w:eastAsia="es-PE"/>
-              </w:rPr>
-            </w:pPr>
-          </w:p>
-        </w:tc>
-      </w:tr>
-      <w:tr>
-        <w:trPr>
-          <w:trHeight w:val="499"/>
-        </w:trPr>
-        <w:tc>
-          <w:tcPr>
-            <w:tcW w:w="3245" w:type="dxa"/>
-            <w:tcBorders>
-              <w:top w:val="nil"/>
-              <w:left w:val="single" w:sz="4" w:space="0" w:color="auto"/>
-              <w:bottom w:val="single" w:sz="4" w:space="0" w:color="auto"/>
-              <w:right w:val="single" w:sz="4" w:space="0" w:color="auto"/>
-            </w:tcBorders>
-            <w:shd w:val="clear" w:color="auto" w:fill="auto"/>
-            <w:vAlign w:val="center"/>
-          </w:tcPr>
-          <w:p>
-            <w:pPr>
-              <w:rPr>
-                <w:rFonts w:ascii="Calibri" w:hAnsi="Calibri"/>
-                <w:b/>
-                <w:bCs/>
-                <w:color w:val="000000"/>
-                <w:lang w:val="es-PE" w:eastAsia="es-PE"/>
-              </w:rPr>
-            </w:pPr>
-          </w:p>
-        </w:tc>
-        <w:tc>
-          <w:tcPr>
-            <w:tcW w:w="4075" w:type="dxa"/>
-            <w:tcBorders>
-              <w:top w:val="nil"/>
-              <w:left w:val="nil"/>
-              <w:bottom w:val="single" w:sz="4" w:space="0" w:color="auto"/>
-              <w:right w:val="single" w:sz="4" w:space="0" w:color="auto"/>
-            </w:tcBorders>
-            <w:shd w:val="clear" w:color="auto" w:fill="auto"/>
-            <w:vAlign w:val="center"/>
-          </w:tcPr>
-          <w:p>
-            <w:pPr>
-              <w:rPr>
-                <w:rFonts w:ascii="Calibri" w:hAnsi="Calibri"/>
-                <w:color w:val="000000"/>
-                <w:sz w:val="20"/>
-                <w:szCs w:val="20"/>
-                <w:lang w:val="es-PE" w:eastAsia="es-PE"/>
-              </w:rPr>
-            </w:pPr>
-          </w:p>
-        </w:tc>
-      </w:tr>
-    </w:tbl>
     <w:p>
-      <w:pPr>
-        <w:rPr>
-          <w:lang w:val="es-PE"/>
-        </w:rPr>
-      </w:pPr>
       <w:bookmarkStart w:id="0" w:name="_GoBack"/>
       <w:bookmarkEnd w:id="0"/>
     </w:p>

</xml_diff>